<commit_message>
Update Procotole Client Update Client.ClientGameHandler Update Common.TurnResponse
</commit_message>
<xml_diff>
--- a/Protocole MyUno Client.docx
+++ b/Protocole MyUno Client.docx
@@ -338,7 +338,7 @@
           <w:szCs w:val="24"/>
           <w:rtl w:val="0"/>
         </w:rPr>
-        <w:t xml:space="preserve">Paramètres : &lt;index&gt;</w:t>
+        <w:t xml:space="preserve">Paramètres : &lt;index&gt; &lt;color&gt;</w:t>
       </w:r>
     </w:p>
     <w:p>
@@ -362,6 +362,23 @@
       <w:pPr>
         <w:contextualSpacing w:val="0"/>
         <w:rPr>
+          <w:sz w:val="24"/>
+          <w:szCs w:val="24"/>
+        </w:rPr>
+      </w:pPr>
+      <w:r>
+        <w:rPr>
+          <w:sz w:val="24"/>
+          <w:szCs w:val="24"/>
+          <w:rtl w:val="0"/>
+        </w:rPr>
+        <w:t xml:space="preserve">Le paramètre &lt;color&gt; est indispensable si vous jouez un ChangeColor ou un Plus4</w:t>
+      </w:r>
+    </w:p>
+    <w:p>
+      <w:pPr>
+        <w:contextualSpacing w:val="0"/>
+        <w:rPr>
           <w:b w:val="1"/>
           <w:sz w:val="24"/>
           <w:szCs w:val="24"/>
@@ -462,7 +479,25 @@
           <w:szCs w:val="24"/>
           <w:rtl w:val="0"/>
         </w:rPr>
-        <w:t xml:space="preserve">424 ERR_BADINDEX : type ou couleur de carte inexistant</w:t>
+        <w:t xml:space="preserve">424 ERR_BADINDEX : type ou couleur de carte inexistante</w:t>
+      </w:r>
+    </w:p>
+    <w:p>
+      <w:pPr>
+        <w:ind w:firstLine="720"/>
+        <w:contextualSpacing w:val="0"/>
+        <w:rPr>
+          <w:sz w:val="24"/>
+          <w:szCs w:val="24"/>
+        </w:rPr>
+      </w:pPr>
+      <w:r>
+        <w:rPr>
+          <w:sz w:val="24"/>
+          <w:szCs w:val="24"/>
+          <w:rtl w:val="0"/>
+        </w:rPr>
+        <w:t xml:space="preserve">425 ERR_UNDEFINEDCOLOR : couleur de carte inexistante</w:t>
       </w:r>
     </w:p>
     <w:p>

</xml_diff>